<commit_message>
Firebase setup and communication with the server
</commit_message>
<xml_diff>
--- a/ברוטוקול שרת לקוח.docx
+++ b/ברוטוקול שרת לקוח.docx
@@ -582,7 +582,10 @@
               <w:t>id’ : &lt;</w:t>
             </w:r>
             <w:r>
-              <w:t xml:space="preserve">num&gt;, </w:t>
+              <w:t>string</w:t>
+            </w:r>
+            <w:r>
+              <w:t xml:space="preserve">&gt;, </w:t>
             </w:r>
             <w:r>
               <w:t>‘amount’ : &lt;num&gt;}</w:t>
@@ -597,7 +600,13 @@
               <w:jc w:val="right"/>
             </w:pPr>
             <w:r>
-              <w:t xml:space="preserve">        {‘id’ : &lt;num&gt;, ‘amount’ : &lt;num&gt;</w:t>
+              <w:t xml:space="preserve">        {‘id’ : &lt;</w:t>
+            </w:r>
+            <w:r>
+              <w:t>string</w:t>
+            </w:r>
+            <w:r>
+              <w:t>&gt;, ‘amount’ : &lt;num&gt;</w:t>
             </w:r>
             <w:r>
               <w:t>},</w:t>
@@ -861,16 +870,28 @@
               <w:jc w:val="right"/>
             </w:pPr>
             <w:r>
-              <w:t xml:space="preserve">        {‘id’ : &lt;num&gt;, ‘amount’ : &lt;num&gt;},</w:t>
-            </w:r>
-          </w:p>
-          <w:p>
-            <w:pPr>
-              <w:bidi/>
-              <w:jc w:val="right"/>
-            </w:pPr>
-            <w:r>
-              <w:t xml:space="preserve">        {‘id’ : &lt;num&gt;, ‘amount’ : &lt;num&gt;},</w:t>
+              <w:t xml:space="preserve">        {‘id’ : &lt;</w:t>
+            </w:r>
+            <w:r>
+              <w:t>string</w:t>
+            </w:r>
+            <w:r>
+              <w:t>&gt;, ‘amount’ : &lt;num&gt;},</w:t>
+            </w:r>
+          </w:p>
+          <w:p>
+            <w:pPr>
+              <w:bidi/>
+              <w:jc w:val="right"/>
+            </w:pPr>
+            <w:r>
+              <w:t xml:space="preserve">        {‘id’ : &lt;</w:t>
+            </w:r>
+            <w:r>
+              <w:t>string</w:t>
+            </w:r>
+            <w:r>
+              <w:t>&gt;, ‘amount’ : &lt;num&gt;},</w:t>
             </w:r>
           </w:p>
           <w:p>
@@ -1557,16 +1578,28 @@
               <w:jc w:val="right"/>
             </w:pPr>
             <w:r>
-              <w:t xml:space="preserve">        {‘id’ : &lt;num&gt;, ‘amount’ : &lt;num&gt;},</w:t>
-            </w:r>
-          </w:p>
-          <w:p>
-            <w:pPr>
-              <w:bidi/>
-              <w:jc w:val="right"/>
-            </w:pPr>
-            <w:r>
-              <w:t xml:space="preserve">        {‘id’ : &lt;num&gt;, ‘amount’ : &lt;num&gt;},</w:t>
+              <w:t xml:space="preserve">        {‘id’ : &lt;</w:t>
+            </w:r>
+            <w:r>
+              <w:t>string</w:t>
+            </w:r>
+            <w:r>
+              <w:t>&gt;, ‘amount’ : &lt;num&gt;},</w:t>
+            </w:r>
+          </w:p>
+          <w:p>
+            <w:pPr>
+              <w:bidi/>
+              <w:jc w:val="right"/>
+            </w:pPr>
+            <w:r>
+              <w:t xml:space="preserve">        {‘id’ : &lt;</w:t>
+            </w:r>
+            <w:r>
+              <w:t>string</w:t>
+            </w:r>
+            <w:r>
+              <w:t>&gt;, ‘amount’ : &lt;num&gt;},</w:t>
             </w:r>
           </w:p>
           <w:p>
@@ -1849,7 +1882,6 @@
     <w:p>
       <w:pPr>
         <w:rPr>
-          <w:rFonts w:hint="cs"/>
           <w:rtl/>
         </w:rPr>
       </w:pPr>
@@ -1870,7 +1902,7 @@
         </w:rPr>
         <w:lastRenderedPageBreak/>
         <w:drawing>
-          <wp:anchor distT="0" distB="0" distL="114300" distR="114300" simplePos="0" relativeHeight="251659264" behindDoc="0" locked="0" layoutInCell="1" allowOverlap="1" wp14:anchorId="35EB10ED" wp14:editId="7EDB604E">
+          <wp:anchor distT="0" distB="0" distL="114300" distR="114300" simplePos="0" relativeHeight="251658240" behindDoc="0" locked="0" layoutInCell="1" allowOverlap="1" wp14:anchorId="35EB10ED" wp14:editId="7EDB604E">
             <wp:simplePos x="0" y="0"/>
             <wp:positionH relativeFrom="page">
               <wp:align>left</wp:align>
@@ -1893,7 +1925,7 @@
                     <pic:cNvPicPr/>
                   </pic:nvPicPr>
                   <pic:blipFill rotWithShape="1">
-                    <a:blip r:embed="rId4">
+                    <a:blip r:embed="rId5">
                       <a:extLst>
                         <a:ext uri="{28A0092B-C50C-407E-A947-70E740481C1C}">
                           <a14:useLocalDpi xmlns:a14="http://schemas.microsoft.com/office/drawing/2010/main" val="0"/>
@@ -1941,6 +1973,10 @@
     </w:sectPr>
   </w:body>
 </w:document>
+</file>
+
+<file path=word/numbering.xml><?xml version="1.0" encoding="utf-8"?>
+<w:numbering xmlns:wpc="http://schemas.microsoft.com/office/word/2010/wordprocessingCanvas" xmlns:cx="http://schemas.microsoft.com/office/drawing/2014/chartex" xmlns:cx1="http://schemas.microsoft.com/office/drawing/2015/9/8/chartex" xmlns:cx2="http://schemas.microsoft.com/office/drawing/2015/10/21/chartex" xmlns:cx3="http://schemas.microsoft.com/office/drawing/2016/5/9/chartex" xmlns:cx4="http://schemas.microsoft.com/office/drawing/2016/5/10/chartex" xmlns:cx5="http://schemas.microsoft.com/office/drawing/2016/5/11/chartex" xmlns:cx6="http://schemas.microsoft.com/office/drawing/2016/5/12/chartex" xmlns:cx7="http://schemas.microsoft.com/office/drawing/2016/5/13/chartex" xmlns:cx8="http://schemas.microsoft.com/office/drawing/2016/5/14/chartex" xmlns:mc="http://schemas.openxmlformats.org/markup-compatibility/2006" xmlns:aink="http://schemas.microsoft.com/office/drawing/2016/ink" xmlns:am3d="http://schemas.microsoft.com/office/drawing/2017/model3d" xmlns:o="urn:schemas-microsoft-com:office:office" xmlns:r="http://schemas.openxmlformats.org/officeDocument/2006/relationships" xmlns:m="http://schemas.openxmlformats.org/officeDocument/2006/math" xmlns:v="urn:schemas-microsoft-com:vml" xmlns:wp14="http://schemas.microsoft.com/office/word/2010/wordprocessingDrawing" xmlns:wp="http://schemas.openxmlformats.org/drawingml/2006/wordprocessingDrawing" xmlns:w10="urn:schemas-microsoft-com:office:word" xmlns:w="http://schemas.openxmlformats.org/wordprocessingml/2006/main" xmlns:w14="http://schemas.microsoft.com/office/word/2010/wordml" xmlns:w15="http://schemas.microsoft.com/office/word/2012/wordml" xmlns:w16cex="http://schemas.microsoft.com/office/word/2018/wordml/cex" xmlns:w16cid="http://schemas.microsoft.com/office/word/2016/wordml/cid" xmlns:w16="http://schemas.microsoft.com/office/word/2018/wordml" xmlns:w16se="http://schemas.microsoft.com/office/word/2015/wordml/symex" xmlns:wpg="http://schemas.microsoft.com/office/word/2010/wordprocessingGroup" xmlns:wpi="http://schemas.microsoft.com/office/word/2010/wordprocessingInk" xmlns:wne="http://schemas.microsoft.com/office/word/2006/wordml" xmlns:wps="http://schemas.microsoft.com/office/word/2010/wordprocessingShape" mc:Ignorable="w14 w15 w16se w16cid w16 w16cex wp14"/>
 </file>
 
 <file path=word/styles.xml><?xml version="1.0" encoding="utf-8"?>

</xml_diff>

<commit_message>
Hopefully working server, except the FTP issue
</commit_message>
<xml_diff>
--- a/ברוטוקול שרת לקוח.docx
+++ b/ברוטוקול שרת לקוח.docx
@@ -1047,7 +1047,7 @@
       <w:tblPr>
         <w:tblStyle w:val="TableGrid"/>
         <w:bidiVisual/>
-        <w:tblW w:w="5046" w:type="dxa"/>
+        <w:tblW w:w="7380" w:type="dxa"/>
         <w:jc w:val="center"/>
         <w:tblBorders>
           <w:top w:val="none" w:sz="0" w:space="0" w:color="auto"/>
@@ -1062,7 +1062,7 @@
       <w:tblGrid>
         <w:gridCol w:w="1702"/>
         <w:gridCol w:w="1628"/>
-        <w:gridCol w:w="1716"/>
+        <w:gridCol w:w="4050"/>
       </w:tblGrid>
       <w:tr>
         <w:trPr>
@@ -1106,7 +1106,7 @@
         </w:tc>
         <w:tc>
           <w:tcPr>
-            <w:tcW w:w="1716" w:type="dxa"/>
+            <w:tcW w:w="4050" w:type="dxa"/>
           </w:tcPr>
           <w:p>
             <w:pPr>
@@ -1162,7 +1162,7 @@
         </w:tc>
         <w:tc>
           <w:tcPr>
-            <w:tcW w:w="1716" w:type="dxa"/>
+            <w:tcW w:w="4050" w:type="dxa"/>
           </w:tcPr>
           <w:p>
             <w:pPr>
@@ -1201,6 +1201,27 @@
             </w:pPr>
             <w:r>
               <w:t xml:space="preserve">     ‘type’ : DONE</w:t>
+            </w:r>
+          </w:p>
+          <w:p>
+            <w:pPr>
+              <w:bidi/>
+              <w:jc w:val="right"/>
+            </w:pPr>
+            <w:r>
+              <w:t xml:space="preserve">     </w:t>
+            </w:r>
+            <w:r>
+              <w:t>‘</w:t>
+            </w:r>
+            <w:r>
+              <w:t>location’</w:t>
+            </w:r>
+            <w:r>
+              <w:t>: {</w:t>
+            </w:r>
+            <w:r>
+              <w:t>‘row’ : &lt;num&gt;, ‘col’ : &lt;num&gt;}</w:t>
             </w:r>
           </w:p>
           <w:p>
@@ -1280,7 +1301,7 @@
         </w:tc>
         <w:tc>
           <w:tcPr>
-            <w:tcW w:w="1716" w:type="dxa"/>
+            <w:tcW w:w="4050" w:type="dxa"/>
           </w:tcPr>
           <w:p>
             <w:pPr>
@@ -1879,13 +1900,7 @@
         </w:tc>
       </w:tr>
     </w:tbl>
-    <w:p>
-      <w:pPr>
-        <w:rPr>
-          <w:rtl/>
-        </w:rPr>
-      </w:pPr>
-    </w:p>
+    <w:p/>
     <w:p>
       <w:pPr>
         <w:bidi/>
@@ -1925,7 +1940,7 @@
                     <pic:cNvPicPr/>
                   </pic:nvPicPr>
                   <pic:blipFill rotWithShape="1">
-                    <a:blip r:embed="rId5">
+                    <a:blip r:embed="rId4">
                       <a:extLst>
                         <a:ext uri="{28A0092B-C50C-407E-A947-70E740481C1C}">
                           <a14:useLocalDpi xmlns:a14="http://schemas.microsoft.com/office/drawing/2010/main" val="0"/>
@@ -1973,10 +1988,6 @@
     </w:sectPr>
   </w:body>
 </w:document>
-</file>
-
-<file path=word/numbering.xml><?xml version="1.0" encoding="utf-8"?>
-<w:numbering xmlns:wpc="http://schemas.microsoft.com/office/word/2010/wordprocessingCanvas" xmlns:cx="http://schemas.microsoft.com/office/drawing/2014/chartex" xmlns:cx1="http://schemas.microsoft.com/office/drawing/2015/9/8/chartex" xmlns:cx2="http://schemas.microsoft.com/office/drawing/2015/10/21/chartex" xmlns:cx3="http://schemas.microsoft.com/office/drawing/2016/5/9/chartex" xmlns:cx4="http://schemas.microsoft.com/office/drawing/2016/5/10/chartex" xmlns:cx5="http://schemas.microsoft.com/office/drawing/2016/5/11/chartex" xmlns:cx6="http://schemas.microsoft.com/office/drawing/2016/5/12/chartex" xmlns:cx7="http://schemas.microsoft.com/office/drawing/2016/5/13/chartex" xmlns:cx8="http://schemas.microsoft.com/office/drawing/2016/5/14/chartex" xmlns:mc="http://schemas.openxmlformats.org/markup-compatibility/2006" xmlns:aink="http://schemas.microsoft.com/office/drawing/2016/ink" xmlns:am3d="http://schemas.microsoft.com/office/drawing/2017/model3d" xmlns:o="urn:schemas-microsoft-com:office:office" xmlns:r="http://schemas.openxmlformats.org/officeDocument/2006/relationships" xmlns:m="http://schemas.openxmlformats.org/officeDocument/2006/math" xmlns:v="urn:schemas-microsoft-com:vml" xmlns:wp14="http://schemas.microsoft.com/office/word/2010/wordprocessingDrawing" xmlns:wp="http://schemas.openxmlformats.org/drawingml/2006/wordprocessingDrawing" xmlns:w10="urn:schemas-microsoft-com:office:word" xmlns:w="http://schemas.openxmlformats.org/wordprocessingml/2006/main" xmlns:w14="http://schemas.microsoft.com/office/word/2010/wordml" xmlns:w15="http://schemas.microsoft.com/office/word/2012/wordml" xmlns:w16cex="http://schemas.microsoft.com/office/word/2018/wordml/cex" xmlns:w16cid="http://schemas.microsoft.com/office/word/2016/wordml/cid" xmlns:w16="http://schemas.microsoft.com/office/word/2018/wordml" xmlns:w16se="http://schemas.microsoft.com/office/word/2015/wordml/symex" xmlns:wpg="http://schemas.microsoft.com/office/word/2010/wordprocessingGroup" xmlns:wpi="http://schemas.microsoft.com/office/word/2010/wordprocessingInk" xmlns:wne="http://schemas.microsoft.com/office/word/2006/wordml" xmlns:wps="http://schemas.microsoft.com/office/word/2010/wordprocessingShape" mc:Ignorable="w14 w15 w16se w16cid w16 w16cex wp14"/>
 </file>
 
 <file path=word/styles.xml><?xml version="1.0" encoding="utf-8"?>

</xml_diff>